<commit_message>
trying to fix for Test 4,
</commit_message>
<xml_diff>
--- a/Q1/Task Summary.docx
+++ b/Q1/Task Summary.docx
@@ -37,12 +37,6 @@
         <w:gridCol w:w="2531"/>
       </w:tblGrid>
       <w:tr>
-        <w:tblPrEx>
-          <w:tblCellMar>
-            <w:top w:w="0" w:type="dxa"/>
-            <w:bottom w:w="0" w:type="dxa"/>
-          </w:tblCellMar>
-        </w:tblPrEx>
         <w:trPr>
           <w:cantSplit/>
         </w:trPr>
@@ -76,7 +70,7 @@
           <w:p>
             <w:pPr>
               <w:rPr>
-                <w:rFonts w:eastAsiaTheme="minorEastAsia" w:hint="eastAsia"/>
+                <w:rFonts w:eastAsiaTheme="minorEastAsia"/>
                 <w:sz w:val="20"/>
                 <w:szCs w:val="20"/>
                 <w:lang w:eastAsia="ko-KR"/>
@@ -132,7 +126,7 @@
           <w:p>
             <w:pPr>
               <w:rPr>
-                <w:rFonts w:eastAsiaTheme="minorEastAsia" w:hint="eastAsia"/>
+                <w:rFonts w:eastAsiaTheme="minorEastAsia"/>
                 <w:sz w:val="20"/>
                 <w:szCs w:val="20"/>
                 <w:lang w:eastAsia="ko-KR"/>
@@ -178,12 +172,6 @@
         </w:tc>
       </w:tr>
       <w:tr>
-        <w:tblPrEx>
-          <w:tblCellMar>
-            <w:top w:w="0" w:type="dxa"/>
-            <w:bottom w:w="0" w:type="dxa"/>
-          </w:tblCellMar>
-        </w:tblPrEx>
         <w:trPr>
           <w:cantSplit/>
         </w:trPr>
@@ -214,7 +202,7 @@
           <w:p>
             <w:pPr>
               <w:rPr>
-                <w:rFonts w:eastAsiaTheme="minorEastAsia" w:hint="eastAsia"/>
+                <w:rFonts w:eastAsiaTheme="minorEastAsia"/>
                 <w:sz w:val="20"/>
                 <w:szCs w:val="20"/>
                 <w:lang w:eastAsia="ko-KR"/>
@@ -266,12 +254,6 @@
         </w:tc>
       </w:tr>
       <w:tr>
-        <w:tblPrEx>
-          <w:tblCellMar>
-            <w:top w:w="0" w:type="dxa"/>
-            <w:bottom w:w="0" w:type="dxa"/>
-          </w:tblCellMar>
-        </w:tblPrEx>
         <w:trPr>
           <w:cantSplit/>
         </w:trPr>
@@ -306,7 +288,7 @@
           <w:p>
             <w:pPr>
               <w:rPr>
-                <w:rFonts w:eastAsiaTheme="minorEastAsia" w:hint="eastAsia"/>
+                <w:rFonts w:eastAsiaTheme="minorEastAsia"/>
                 <w:sz w:val="20"/>
                 <w:szCs w:val="20"/>
                 <w:lang w:eastAsia="ko-KR"/>
@@ -374,7 +356,7 @@
           <w:p>
             <w:pPr>
               <w:rPr>
-                <w:rFonts w:eastAsiaTheme="minorEastAsia" w:hint="eastAsia"/>
+                <w:rFonts w:eastAsiaTheme="minorEastAsia"/>
                 <w:sz w:val="20"/>
                 <w:szCs w:val="20"/>
                 <w:lang w:eastAsia="ko-KR"/>
@@ -438,12 +420,6 @@
         <w:gridCol w:w="1368"/>
       </w:tblGrid>
       <w:tr>
-        <w:tblPrEx>
-          <w:tblCellMar>
-            <w:top w:w="0" w:type="dxa"/>
-            <w:bottom w:w="0" w:type="dxa"/>
-          </w:tblCellMar>
-        </w:tblPrEx>
         <w:trPr>
           <w:cantSplit/>
         </w:trPr>
@@ -591,12 +567,6 @@
         </w:tc>
       </w:tr>
       <w:tr>
-        <w:tblPrEx>
-          <w:tblCellMar>
-            <w:top w:w="0" w:type="dxa"/>
-            <w:bottom w:w="0" w:type="dxa"/>
-          </w:tblCellMar>
-        </w:tblPrEx>
         <w:trPr>
           <w:cantSplit/>
         </w:trPr>
@@ -629,35 +599,33 @@
             <w:pPr>
               <w:jc w:val="center"/>
               <w:rPr>
+                <w:rFonts w:eastAsiaTheme="minorEastAsia"/>
+                <w:b/>
+                <w:sz w:val="20"/>
+                <w:szCs w:val="20"/>
+                <w:lang w:eastAsia="ko-KR"/>
+              </w:rPr>
+            </w:pPr>
+            <w:r>
+              <w:rPr>
                 <w:rFonts w:eastAsiaTheme="minorEastAsia" w:hint="eastAsia"/>
                 <w:b/>
                 <w:sz w:val="20"/>
                 <w:szCs w:val="20"/>
                 <w:lang w:eastAsia="ko-KR"/>
               </w:rPr>
-            </w:pPr>
-            <w:r>
-              <w:rPr>
-                <w:rFonts w:eastAsiaTheme="minorEastAsia" w:hint="eastAsia"/>
+              <w:t>3</w:t>
+            </w:r>
+            <w:r>
+              <w:rPr>
+                <w:rFonts w:eastAsiaTheme="minorEastAsia"/>
                 <w:b/>
                 <w:sz w:val="20"/>
                 <w:szCs w:val="20"/>
                 <w:lang w:eastAsia="ko-KR"/>
               </w:rPr>
-              <w:t>3</w:t>
-            </w:r>
-            <w:r>
-              <w:rPr>
-                <w:rFonts w:eastAsiaTheme="minorEastAsia"/>
-                <w:b/>
-                <w:sz w:val="20"/>
-                <w:szCs w:val="20"/>
-                <w:lang w:eastAsia="ko-KR"/>
-              </w:rPr>
               <w:t>0</w:t>
             </w:r>
-            <w:bookmarkStart w:id="0" w:name="_GoBack"/>
-            <w:bookmarkEnd w:id="0"/>
           </w:p>
         </w:tc>
         <w:tc>
@@ -724,12 +692,6 @@
         </w:tc>
       </w:tr>
       <w:tr>
-        <w:tblPrEx>
-          <w:tblCellMar>
-            <w:top w:w="0" w:type="dxa"/>
-            <w:bottom w:w="0" w:type="dxa"/>
-          </w:tblCellMar>
-        </w:tblPrEx>
         <w:trPr>
           <w:cantSplit/>
         </w:trPr>
@@ -762,7 +724,7 @@
             <w:pPr>
               <w:jc w:val="center"/>
               <w:rPr>
-                <w:rFonts w:eastAsiaTheme="minorEastAsia" w:hint="eastAsia"/>
+                <w:rFonts w:eastAsiaTheme="minorEastAsia"/>
                 <w:b/>
                 <w:sz w:val="20"/>
                 <w:szCs w:val="20"/>
@@ -855,12 +817,6 @@
         </w:tc>
       </w:tr>
       <w:tr>
-        <w:tblPrEx>
-          <w:tblCellMar>
-            <w:top w:w="0" w:type="dxa"/>
-            <w:bottom w:w="0" w:type="dxa"/>
-          </w:tblCellMar>
-        </w:tblPrEx>
         <w:trPr>
           <w:cantSplit/>
         </w:trPr>
@@ -964,12 +920,6 @@
         </w:tc>
       </w:tr>
       <w:tr>
-        <w:tblPrEx>
-          <w:tblCellMar>
-            <w:top w:w="0" w:type="dxa"/>
-            <w:bottom w:w="0" w:type="dxa"/>
-          </w:tblCellMar>
-        </w:tblPrEx>
         <w:trPr>
           <w:cantSplit/>
         </w:trPr>
@@ -1080,12 +1030,6 @@
         </w:tc>
       </w:tr>
       <w:tr>
-        <w:tblPrEx>
-          <w:tblCellMar>
-            <w:top w:w="0" w:type="dxa"/>
-            <w:bottom w:w="0" w:type="dxa"/>
-          </w:tblCellMar>
-        </w:tblPrEx>
         <w:trPr>
           <w:cantSplit/>
         </w:trPr>
@@ -1191,12 +1135,6 @@
         </w:tc>
       </w:tr>
       <w:tr>
-        <w:tblPrEx>
-          <w:tblCellMar>
-            <w:top w:w="0" w:type="dxa"/>
-            <w:bottom w:w="0" w:type="dxa"/>
-          </w:tblCellMar>
-        </w:tblPrEx>
         <w:trPr>
           <w:cantSplit/>
           <w:trHeight w:val="470"/>
@@ -1219,12 +1157,6 @@
         </w:tc>
       </w:tr>
       <w:tr>
-        <w:tblPrEx>
-          <w:tblCellMar>
-            <w:top w:w="0" w:type="dxa"/>
-            <w:bottom w:w="0" w:type="dxa"/>
-          </w:tblCellMar>
-        </w:tblPrEx>
         <w:trPr>
           <w:cantSplit/>
         </w:trPr>
@@ -1315,12 +1247,6 @@
         </w:tc>
       </w:tr>
       <w:tr>
-        <w:tblPrEx>
-          <w:tblCellMar>
-            <w:top w:w="0" w:type="dxa"/>
-            <w:bottom w:w="0" w:type="dxa"/>
-          </w:tblCellMar>
-        </w:tblPrEx>
         <w:trPr>
           <w:cantSplit/>
         </w:trPr>
@@ -1458,12 +1384,6 @@
         </w:tc>
       </w:tr>
       <w:tr>
-        <w:tblPrEx>
-          <w:tblCellMar>
-            <w:top w:w="0" w:type="dxa"/>
-            <w:bottom w:w="0" w:type="dxa"/>
-          </w:tblCellMar>
-        </w:tblPrEx>
         <w:trPr>
           <w:cantSplit/>
         </w:trPr>
@@ -1496,19 +1416,19 @@
             <w:pPr>
               <w:jc w:val="center"/>
               <w:rPr>
+                <w:rFonts w:eastAsiaTheme="minorEastAsia"/>
+                <w:sz w:val="20"/>
+                <w:szCs w:val="20"/>
+                <w:lang w:eastAsia="ko-KR"/>
+              </w:rPr>
+            </w:pPr>
+            <w:r>
+              <w:rPr>
                 <w:rFonts w:eastAsiaTheme="minorEastAsia" w:hint="eastAsia"/>
                 <w:sz w:val="20"/>
                 <w:szCs w:val="20"/>
                 <w:lang w:eastAsia="ko-KR"/>
               </w:rPr>
-            </w:pPr>
-            <w:r>
-              <w:rPr>
-                <w:rFonts w:eastAsiaTheme="minorEastAsia" w:hint="eastAsia"/>
-                <w:sz w:val="20"/>
-                <w:szCs w:val="20"/>
-                <w:lang w:eastAsia="ko-KR"/>
-              </w:rPr>
               <w:t>0</w:t>
             </w:r>
           </w:p>
@@ -1535,7 +1455,7 @@
             <w:pPr>
               <w:jc w:val="center"/>
               <w:rPr>
-                <w:rFonts w:eastAsiaTheme="minorEastAsia" w:hint="eastAsia"/>
+                <w:rFonts w:eastAsiaTheme="minorEastAsia"/>
                 <w:sz w:val="20"/>
                 <w:szCs w:val="20"/>
                 <w:lang w:eastAsia="ko-KR"/>
@@ -1583,12 +1503,6 @@
         </w:tc>
       </w:tr>
       <w:tr>
-        <w:tblPrEx>
-          <w:tblCellMar>
-            <w:top w:w="0" w:type="dxa"/>
-            <w:bottom w:w="0" w:type="dxa"/>
-          </w:tblCellMar>
-        </w:tblPrEx>
         <w:trPr>
           <w:cantSplit/>
         </w:trPr>
@@ -1687,12 +1601,6 @@
         </w:tc>
       </w:tr>
       <w:tr>
-        <w:tblPrEx>
-          <w:tblCellMar>
-            <w:top w:w="0" w:type="dxa"/>
-            <w:bottom w:w="0" w:type="dxa"/>
-          </w:tblCellMar>
-        </w:tblPrEx>
         <w:trPr>
           <w:cantSplit/>
         </w:trPr>
@@ -1725,19 +1633,19 @@
             <w:pPr>
               <w:jc w:val="center"/>
               <w:rPr>
+                <w:rFonts w:eastAsiaTheme="minorEastAsia"/>
+                <w:sz w:val="20"/>
+                <w:szCs w:val="20"/>
+                <w:lang w:eastAsia="ko-KR"/>
+              </w:rPr>
+            </w:pPr>
+            <w:r>
+              <w:rPr>
                 <w:rFonts w:eastAsiaTheme="minorEastAsia" w:hint="eastAsia"/>
                 <w:sz w:val="20"/>
                 <w:szCs w:val="20"/>
                 <w:lang w:eastAsia="ko-KR"/>
               </w:rPr>
-            </w:pPr>
-            <w:r>
-              <w:rPr>
-                <w:rFonts w:eastAsiaTheme="minorEastAsia" w:hint="eastAsia"/>
-                <w:sz w:val="20"/>
-                <w:szCs w:val="20"/>
-                <w:lang w:eastAsia="ko-KR"/>
-              </w:rPr>
               <w:t>0</w:t>
             </w:r>
           </w:p>
@@ -1764,7 +1672,7 @@
             <w:pPr>
               <w:jc w:val="center"/>
               <w:rPr>
-                <w:rFonts w:eastAsiaTheme="minorEastAsia" w:hint="eastAsia"/>
+                <w:rFonts w:eastAsiaTheme="minorEastAsia"/>
                 <w:sz w:val="20"/>
                 <w:szCs w:val="20"/>
                 <w:lang w:eastAsia="ko-KR"/>
@@ -1812,12 +1720,6 @@
         </w:tc>
       </w:tr>
       <w:tr>
-        <w:tblPrEx>
-          <w:tblCellMar>
-            <w:top w:w="0" w:type="dxa"/>
-            <w:bottom w:w="0" w:type="dxa"/>
-          </w:tblCellMar>
-        </w:tblPrEx>
         <w:trPr>
           <w:cantSplit/>
         </w:trPr>
@@ -1916,12 +1818,6 @@
         </w:tc>
       </w:tr>
       <w:tr>
-        <w:tblPrEx>
-          <w:tblCellMar>
-            <w:top w:w="0" w:type="dxa"/>
-            <w:bottom w:w="0" w:type="dxa"/>
-          </w:tblCellMar>
-        </w:tblPrEx>
         <w:trPr>
           <w:cantSplit/>
         </w:trPr>
@@ -1954,19 +1850,19 @@
             <w:pPr>
               <w:jc w:val="center"/>
               <w:rPr>
+                <w:rFonts w:eastAsiaTheme="minorEastAsia"/>
+                <w:sz w:val="20"/>
+                <w:szCs w:val="20"/>
+                <w:lang w:eastAsia="ko-KR"/>
+              </w:rPr>
+            </w:pPr>
+            <w:r>
+              <w:rPr>
                 <w:rFonts w:eastAsiaTheme="minorEastAsia" w:hint="eastAsia"/>
                 <w:sz w:val="20"/>
                 <w:szCs w:val="20"/>
                 <w:lang w:eastAsia="ko-KR"/>
               </w:rPr>
-            </w:pPr>
-            <w:r>
-              <w:rPr>
-                <w:rFonts w:eastAsiaTheme="minorEastAsia" w:hint="eastAsia"/>
-                <w:sz w:val="20"/>
-                <w:szCs w:val="20"/>
-                <w:lang w:eastAsia="ko-KR"/>
-              </w:rPr>
               <w:t>0</w:t>
             </w:r>
           </w:p>
@@ -1993,7 +1889,7 @@
             <w:pPr>
               <w:jc w:val="center"/>
               <w:rPr>
-                <w:rFonts w:eastAsiaTheme="minorEastAsia" w:hint="eastAsia"/>
+                <w:rFonts w:eastAsiaTheme="minorEastAsia"/>
                 <w:sz w:val="20"/>
                 <w:szCs w:val="20"/>
                 <w:lang w:eastAsia="ko-KR"/>
@@ -2041,12 +1937,6 @@
         </w:tc>
       </w:tr>
       <w:tr>
-        <w:tblPrEx>
-          <w:tblCellMar>
-            <w:top w:w="0" w:type="dxa"/>
-            <w:bottom w:w="0" w:type="dxa"/>
-          </w:tblCellMar>
-        </w:tblPrEx>
         <w:trPr>
           <w:cantSplit/>
         </w:trPr>
@@ -2145,12 +2035,6 @@
         </w:tc>
       </w:tr>
       <w:tr>
-        <w:tblPrEx>
-          <w:tblCellMar>
-            <w:top w:w="0" w:type="dxa"/>
-            <w:bottom w:w="0" w:type="dxa"/>
-          </w:tblCellMar>
-        </w:tblPrEx>
         <w:trPr>
           <w:cantSplit/>
         </w:trPr>
@@ -2183,7 +2067,7 @@
             <w:pPr>
               <w:jc w:val="center"/>
               <w:rPr>
-                <w:rFonts w:eastAsiaTheme="minorEastAsia" w:hint="eastAsia"/>
+                <w:rFonts w:eastAsiaTheme="minorEastAsia"/>
                 <w:sz w:val="20"/>
                 <w:szCs w:val="20"/>
                 <w:lang w:eastAsia="ko-KR"/>
@@ -2268,12 +2152,6 @@
         </w:tc>
       </w:tr>
       <w:tr>
-        <w:tblPrEx>
-          <w:tblCellMar>
-            <w:top w:w="0" w:type="dxa"/>
-            <w:bottom w:w="0" w:type="dxa"/>
-          </w:tblCellMar>
-        </w:tblPrEx>
         <w:trPr>
           <w:cantSplit/>
         </w:trPr>
@@ -2398,12 +2276,6 @@
         </w:tc>
       </w:tr>
       <w:tr>
-        <w:tblPrEx>
-          <w:tblCellMar>
-            <w:top w:w="0" w:type="dxa"/>
-            <w:bottom w:w="0" w:type="dxa"/>
-          </w:tblCellMar>
-        </w:tblPrEx>
         <w:trPr>
           <w:cantSplit/>
         </w:trPr>
@@ -2436,7 +2308,7 @@
             <w:pPr>
               <w:jc w:val="center"/>
               <w:rPr>
-                <w:rFonts w:eastAsiaTheme="minorEastAsia" w:hint="eastAsia"/>
+                <w:rFonts w:eastAsiaTheme="minorEastAsia"/>
                 <w:sz w:val="20"/>
                 <w:szCs w:val="20"/>
                 <w:lang w:eastAsia="ko-KR"/>
@@ -2512,12 +2384,6 @@
         </w:tc>
       </w:tr>
       <w:tr>
-        <w:tblPrEx>
-          <w:tblCellMar>
-            <w:top w:w="0" w:type="dxa"/>
-            <w:bottom w:w="0" w:type="dxa"/>
-          </w:tblCellMar>
-        </w:tblPrEx>
         <w:trPr>
           <w:cantSplit/>
         </w:trPr>
@@ -2616,12 +2482,6 @@
         </w:tc>
       </w:tr>
       <w:tr>
-        <w:tblPrEx>
-          <w:tblCellMar>
-            <w:top w:w="0" w:type="dxa"/>
-            <w:bottom w:w="0" w:type="dxa"/>
-          </w:tblCellMar>
-        </w:tblPrEx>
         <w:trPr>
           <w:cantSplit/>
         </w:trPr>
@@ -2668,7 +2528,7 @@
             <w:pPr>
               <w:jc w:val="center"/>
               <w:rPr>
-                <w:rFonts w:eastAsiaTheme="minorEastAsia" w:hint="eastAsia"/>
+                <w:rFonts w:eastAsiaTheme="minorEastAsia"/>
                 <w:sz w:val="20"/>
                 <w:szCs w:val="20"/>
                 <w:lang w:eastAsia="ko-KR"/>
@@ -2753,12 +2613,6 @@
         </w:tc>
       </w:tr>
       <w:tr>
-        <w:tblPrEx>
-          <w:tblCellMar>
-            <w:top w:w="0" w:type="dxa"/>
-            <w:bottom w:w="0" w:type="dxa"/>
-          </w:tblCellMar>
-        </w:tblPrEx>
         <w:trPr>
           <w:cantSplit/>
         </w:trPr>
@@ -2857,12 +2711,6 @@
         </w:tc>
       </w:tr>
       <w:tr>
-        <w:tblPrEx>
-          <w:tblCellMar>
-            <w:top w:w="0" w:type="dxa"/>
-            <w:bottom w:w="0" w:type="dxa"/>
-          </w:tblCellMar>
-        </w:tblPrEx>
         <w:trPr>
           <w:cantSplit/>
         </w:trPr>
@@ -2895,7 +2743,7 @@
             <w:pPr>
               <w:jc w:val="center"/>
               <w:rPr>
-                <w:rFonts w:eastAsiaTheme="minorEastAsia" w:hint="eastAsia"/>
+                <w:rFonts w:eastAsiaTheme="minorEastAsia"/>
                 <w:sz w:val="20"/>
                 <w:szCs w:val="20"/>
                 <w:lang w:eastAsia="ko-KR"/>
@@ -2980,12 +2828,6 @@
         </w:tc>
       </w:tr>
       <w:tr>
-        <w:tblPrEx>
-          <w:tblCellMar>
-            <w:top w:w="0" w:type="dxa"/>
-            <w:bottom w:w="0" w:type="dxa"/>
-          </w:tblCellMar>
-        </w:tblPrEx>
         <w:trPr>
           <w:cantSplit/>
         </w:trPr>
@@ -3106,12 +2948,6 @@
         </w:tc>
       </w:tr>
       <w:tr>
-        <w:tblPrEx>
-          <w:tblCellMar>
-            <w:top w:w="0" w:type="dxa"/>
-            <w:bottom w:w="0" w:type="dxa"/>
-          </w:tblCellMar>
-        </w:tblPrEx>
         <w:trPr>
           <w:cantSplit/>
         </w:trPr>
@@ -3209,12 +3045,6 @@
         </w:tc>
       </w:tr>
       <w:tr>
-        <w:tblPrEx>
-          <w:tblCellMar>
-            <w:top w:w="0" w:type="dxa"/>
-            <w:bottom w:w="0" w:type="dxa"/>
-          </w:tblCellMar>
-        </w:tblPrEx>
         <w:trPr>
           <w:cantSplit/>
           <w:trHeight w:val="470"/>
@@ -3235,12 +3065,6 @@
         </w:tc>
       </w:tr>
       <w:tr>
-        <w:tblPrEx>
-          <w:tblCellMar>
-            <w:top w:w="0" w:type="dxa"/>
-            <w:bottom w:w="0" w:type="dxa"/>
-          </w:tblCellMar>
-        </w:tblPrEx>
         <w:trPr>
           <w:cantSplit/>
         </w:trPr>
@@ -3407,12 +3231,6 @@
         </w:tc>
       </w:tr>
       <w:tr>
-        <w:tblPrEx>
-          <w:tblCellMar>
-            <w:top w:w="0" w:type="dxa"/>
-            <w:bottom w:w="0" w:type="dxa"/>
-          </w:tblCellMar>
-        </w:tblPrEx>
         <w:trPr>
           <w:cantSplit/>
         </w:trPr>
@@ -3444,56 +3262,56 @@
             <w:pPr>
               <w:jc w:val="center"/>
               <w:rPr>
+                <w:rFonts w:eastAsiaTheme="minorEastAsia"/>
+                <w:sz w:val="20"/>
+                <w:szCs w:val="20"/>
+                <w:lang w:eastAsia="ko-KR"/>
+              </w:rPr>
+            </w:pPr>
+            <w:r>
+              <w:rPr>
                 <w:rFonts w:eastAsiaTheme="minorEastAsia" w:hint="eastAsia"/>
                 <w:sz w:val="20"/>
                 <w:szCs w:val="20"/>
                 <w:lang w:eastAsia="ko-KR"/>
               </w:rPr>
-            </w:pPr>
-            <w:r>
-              <w:rPr>
-                <w:rFonts w:eastAsiaTheme="minorEastAsia" w:hint="eastAsia"/>
+              <w:t>3</w:t>
+            </w:r>
+            <w:r>
+              <w:rPr>
+                <w:rFonts w:eastAsiaTheme="minorEastAsia"/>
                 <w:sz w:val="20"/>
                 <w:szCs w:val="20"/>
                 <w:lang w:eastAsia="ko-KR"/>
               </w:rPr>
-              <w:t>3</w:t>
-            </w:r>
-            <w:r>
+              <w:t>0</w:t>
+            </w:r>
+          </w:p>
+        </w:tc>
+        <w:tc>
+          <w:tcPr>
+            <w:tcW w:w="245" w:type="dxa"/>
+          </w:tcPr>
+          <w:p>
+            <w:pPr>
+              <w:jc w:val="center"/>
+              <w:rPr>
+                <w:sz w:val="20"/>
+                <w:szCs w:val="20"/>
+              </w:rPr>
+            </w:pPr>
+          </w:p>
+        </w:tc>
+        <w:tc>
+          <w:tcPr>
+            <w:tcW w:w="1152" w:type="dxa"/>
+            <w:gridSpan w:val="3"/>
+          </w:tcPr>
+          <w:p>
+            <w:pPr>
+              <w:jc w:val="center"/>
               <w:rPr>
                 <w:rFonts w:eastAsiaTheme="minorEastAsia"/>
-                <w:sz w:val="20"/>
-                <w:szCs w:val="20"/>
-                <w:lang w:eastAsia="ko-KR"/>
-              </w:rPr>
-              <w:t>0</w:t>
-            </w:r>
-          </w:p>
-        </w:tc>
-        <w:tc>
-          <w:tcPr>
-            <w:tcW w:w="245" w:type="dxa"/>
-          </w:tcPr>
-          <w:p>
-            <w:pPr>
-              <w:jc w:val="center"/>
-              <w:rPr>
-                <w:sz w:val="20"/>
-                <w:szCs w:val="20"/>
-              </w:rPr>
-            </w:pPr>
-          </w:p>
-        </w:tc>
-        <w:tc>
-          <w:tcPr>
-            <w:tcW w:w="1152" w:type="dxa"/>
-            <w:gridSpan w:val="3"/>
-          </w:tcPr>
-          <w:p>
-            <w:pPr>
-              <w:jc w:val="center"/>
-              <w:rPr>
-                <w:rFonts w:eastAsiaTheme="minorEastAsia" w:hint="eastAsia"/>
                 <w:sz w:val="20"/>
                 <w:szCs w:val="20"/>
                 <w:lang w:eastAsia="ko-KR"/>
@@ -3569,12 +3387,6 @@
         </w:tc>
       </w:tr>
       <w:tr>
-        <w:tblPrEx>
-          <w:tblCellMar>
-            <w:top w:w="0" w:type="dxa"/>
-            <w:bottom w:w="0" w:type="dxa"/>
-          </w:tblCellMar>
-        </w:tblPrEx>
         <w:trPr>
           <w:cantSplit/>
         </w:trPr>
@@ -3606,6 +3418,46 @@
             <w:pPr>
               <w:jc w:val="center"/>
               <w:rPr>
+                <w:rFonts w:eastAsiaTheme="minorEastAsia"/>
+                <w:sz w:val="20"/>
+                <w:szCs w:val="20"/>
+                <w:lang w:eastAsia="ko-KR"/>
+              </w:rPr>
+            </w:pPr>
+            <w:r>
+              <w:rPr>
+                <w:rFonts w:eastAsiaTheme="minorEastAsia"/>
+                <w:sz w:val="20"/>
+                <w:szCs w:val="20"/>
+                <w:lang w:eastAsia="ko-KR"/>
+              </w:rPr>
+              <w:t>15</w:t>
+            </w:r>
+          </w:p>
+        </w:tc>
+        <w:tc>
+          <w:tcPr>
+            <w:tcW w:w="245" w:type="dxa"/>
+          </w:tcPr>
+          <w:p>
+            <w:pPr>
+              <w:jc w:val="center"/>
+              <w:rPr>
+                <w:sz w:val="20"/>
+                <w:szCs w:val="20"/>
+              </w:rPr>
+            </w:pPr>
+          </w:p>
+        </w:tc>
+        <w:tc>
+          <w:tcPr>
+            <w:tcW w:w="1152" w:type="dxa"/>
+            <w:gridSpan w:val="3"/>
+          </w:tcPr>
+          <w:p>
+            <w:pPr>
+              <w:jc w:val="center"/>
+              <w:rPr>
                 <w:rFonts w:eastAsiaTheme="minorEastAsia" w:hint="eastAsia"/>
                 <w:sz w:val="20"/>
                 <w:szCs w:val="20"/>
@@ -3614,42 +3466,22 @@
             </w:pPr>
             <w:r>
               <w:rPr>
+                <w:rFonts w:eastAsiaTheme="minorEastAsia" w:hint="eastAsia"/>
+                <w:sz w:val="20"/>
+                <w:szCs w:val="20"/>
+                <w:lang w:eastAsia="ko-KR"/>
+              </w:rPr>
+              <w:t>3</w:t>
+            </w:r>
+            <w:r>
+              <w:rPr>
                 <w:rFonts w:eastAsiaTheme="minorEastAsia"/>
                 <w:sz w:val="20"/>
                 <w:szCs w:val="20"/>
                 <w:lang w:eastAsia="ko-KR"/>
               </w:rPr>
-              <w:t>15</w:t>
-            </w:r>
-          </w:p>
-        </w:tc>
-        <w:tc>
-          <w:tcPr>
-            <w:tcW w:w="245" w:type="dxa"/>
-          </w:tcPr>
-          <w:p>
-            <w:pPr>
-              <w:jc w:val="center"/>
-              <w:rPr>
-                <w:sz w:val="20"/>
-                <w:szCs w:val="20"/>
-              </w:rPr>
-            </w:pPr>
-          </w:p>
-        </w:tc>
-        <w:tc>
-          <w:tcPr>
-            <w:tcW w:w="1152" w:type="dxa"/>
-            <w:gridSpan w:val="3"/>
-          </w:tcPr>
-          <w:p>
-            <w:pPr>
-              <w:jc w:val="center"/>
-              <w:rPr>
-                <w:sz w:val="20"/>
-                <w:szCs w:val="20"/>
-              </w:rPr>
-            </w:pPr>
+              <w:t>8</w:t>
+            </w:r>
           </w:p>
         </w:tc>
         <w:tc>
@@ -3711,12 +3543,6 @@
         </w:tc>
       </w:tr>
       <w:tr>
-        <w:tblPrEx>
-          <w:tblCellMar>
-            <w:top w:w="0" w:type="dxa"/>
-            <w:bottom w:w="0" w:type="dxa"/>
-          </w:tblCellMar>
-        </w:tblPrEx>
         <w:trPr>
           <w:cantSplit/>
         </w:trPr>
@@ -3748,20 +3574,69 @@
             <w:pPr>
               <w:jc w:val="center"/>
               <w:rPr>
+                <w:rFonts w:eastAsiaTheme="minorEastAsia"/>
+                <w:sz w:val="20"/>
+                <w:szCs w:val="20"/>
+                <w:lang w:eastAsia="ko-KR"/>
+              </w:rPr>
+            </w:pPr>
+            <w:r>
+              <w:rPr>
                 <w:rFonts w:eastAsiaTheme="minorEastAsia" w:hint="eastAsia"/>
                 <w:sz w:val="20"/>
                 <w:szCs w:val="20"/>
                 <w:lang w:eastAsia="ko-KR"/>
               </w:rPr>
-            </w:pPr>
-            <w:r>
+              <w:t>4</w:t>
+            </w:r>
+            <w:r>
+              <w:rPr>
+                <w:rFonts w:eastAsiaTheme="minorEastAsia"/>
+                <w:sz w:val="20"/>
+                <w:szCs w:val="20"/>
+                <w:lang w:eastAsia="ko-KR"/>
+              </w:rPr>
+              <w:t>0</w:t>
+            </w:r>
+          </w:p>
+        </w:tc>
+        <w:tc>
+          <w:tcPr>
+            <w:tcW w:w="245" w:type="dxa"/>
+          </w:tcPr>
+          <w:p>
+            <w:pPr>
+              <w:jc w:val="center"/>
+              <w:rPr>
+                <w:sz w:val="20"/>
+                <w:szCs w:val="20"/>
+              </w:rPr>
+            </w:pPr>
+          </w:p>
+        </w:tc>
+        <w:tc>
+          <w:tcPr>
+            <w:tcW w:w="1152" w:type="dxa"/>
+            <w:gridSpan w:val="3"/>
+          </w:tcPr>
+          <w:p>
+            <w:pPr>
+              <w:jc w:val="center"/>
               <w:rPr>
                 <w:rFonts w:eastAsiaTheme="minorEastAsia" w:hint="eastAsia"/>
                 <w:sz w:val="20"/>
                 <w:szCs w:val="20"/>
                 <w:lang w:eastAsia="ko-KR"/>
               </w:rPr>
-              <w:t>4</w:t>
+            </w:pPr>
+            <w:r>
+              <w:rPr>
+                <w:rFonts w:eastAsiaTheme="minorEastAsia" w:hint="eastAsia"/>
+                <w:sz w:val="20"/>
+                <w:szCs w:val="20"/>
+                <w:lang w:eastAsia="ko-KR"/>
+              </w:rPr>
+              <w:t>1</w:t>
             </w:r>
             <w:r>
               <w:rPr>
@@ -3770,37 +3645,8 @@
                 <w:szCs w:val="20"/>
                 <w:lang w:eastAsia="ko-KR"/>
               </w:rPr>
-              <w:t>0</w:t>
-            </w:r>
-          </w:p>
-        </w:tc>
-        <w:tc>
-          <w:tcPr>
-            <w:tcW w:w="245" w:type="dxa"/>
-          </w:tcPr>
-          <w:p>
-            <w:pPr>
-              <w:jc w:val="center"/>
-              <w:rPr>
-                <w:sz w:val="20"/>
-                <w:szCs w:val="20"/>
-              </w:rPr>
-            </w:pPr>
-          </w:p>
-        </w:tc>
-        <w:tc>
-          <w:tcPr>
-            <w:tcW w:w="1152" w:type="dxa"/>
-            <w:gridSpan w:val="3"/>
-          </w:tcPr>
-          <w:p>
-            <w:pPr>
-              <w:jc w:val="center"/>
-              <w:rPr>
-                <w:sz w:val="20"/>
-                <w:szCs w:val="20"/>
-              </w:rPr>
-            </w:pPr>
+              <w:t>39</w:t>
+            </w:r>
           </w:p>
         </w:tc>
         <w:tc>
@@ -3862,12 +3708,6 @@
         </w:tc>
       </w:tr>
       <w:tr>
-        <w:tblPrEx>
-          <w:tblCellMar>
-            <w:top w:w="0" w:type="dxa"/>
-            <w:bottom w:w="0" w:type="dxa"/>
-          </w:tblCellMar>
-        </w:tblPrEx>
         <w:trPr>
           <w:cantSplit/>
         </w:trPr>
@@ -3899,59 +3739,72 @@
             <w:pPr>
               <w:jc w:val="center"/>
               <w:rPr>
+                <w:rFonts w:eastAsiaTheme="minorEastAsia"/>
+                <w:sz w:val="20"/>
+                <w:szCs w:val="20"/>
+                <w:lang w:eastAsia="ko-KR"/>
+              </w:rPr>
+            </w:pPr>
+            <w:r>
+              <w:rPr>
                 <w:rFonts w:eastAsiaTheme="minorEastAsia" w:hint="eastAsia"/>
                 <w:sz w:val="20"/>
                 <w:szCs w:val="20"/>
                 <w:lang w:eastAsia="ko-KR"/>
               </w:rPr>
-            </w:pPr>
-            <w:r>
+              <w:t>1</w:t>
+            </w:r>
+            <w:r>
+              <w:rPr>
+                <w:rFonts w:eastAsiaTheme="minorEastAsia"/>
+                <w:sz w:val="20"/>
+                <w:szCs w:val="20"/>
+                <w:lang w:eastAsia="ko-KR"/>
+              </w:rPr>
+              <w:t>0</w:t>
+            </w:r>
+          </w:p>
+        </w:tc>
+        <w:tc>
+          <w:tcPr>
+            <w:tcW w:w="245" w:type="dxa"/>
+          </w:tcPr>
+          <w:p>
+            <w:pPr>
+              <w:jc w:val="center"/>
+              <w:rPr>
+                <w:sz w:val="20"/>
+                <w:szCs w:val="20"/>
+              </w:rPr>
+            </w:pPr>
+          </w:p>
+        </w:tc>
+        <w:tc>
+          <w:tcPr>
+            <w:tcW w:w="1152" w:type="dxa"/>
+            <w:gridSpan w:val="3"/>
+          </w:tcPr>
+          <w:p>
+            <w:pPr>
+              <w:jc w:val="center"/>
               <w:rPr>
                 <w:rFonts w:eastAsiaTheme="minorEastAsia" w:hint="eastAsia"/>
                 <w:sz w:val="20"/>
                 <w:szCs w:val="20"/>
                 <w:lang w:eastAsia="ko-KR"/>
               </w:rPr>
-              <w:t>1</w:t>
-            </w:r>
-            <w:r>
-              <w:rPr>
-                <w:rFonts w:eastAsiaTheme="minorEastAsia"/>
+            </w:pPr>
+            <w:r>
+              <w:rPr>
+                <w:rFonts w:eastAsiaTheme="minorEastAsia" w:hint="eastAsia"/>
                 <w:sz w:val="20"/>
                 <w:szCs w:val="20"/>
                 <w:lang w:eastAsia="ko-KR"/>
               </w:rPr>
               <w:t>0</w:t>
             </w:r>
-          </w:p>
-        </w:tc>
-        <w:tc>
-          <w:tcPr>
-            <w:tcW w:w="245" w:type="dxa"/>
-          </w:tcPr>
-          <w:p>
-            <w:pPr>
-              <w:jc w:val="center"/>
-              <w:rPr>
-                <w:sz w:val="20"/>
-                <w:szCs w:val="20"/>
-              </w:rPr>
-            </w:pPr>
-          </w:p>
-        </w:tc>
-        <w:tc>
-          <w:tcPr>
-            <w:tcW w:w="1152" w:type="dxa"/>
-            <w:gridSpan w:val="3"/>
-          </w:tcPr>
-          <w:p>
-            <w:pPr>
-              <w:jc w:val="center"/>
-              <w:rPr>
-                <w:sz w:val="20"/>
-                <w:szCs w:val="20"/>
-              </w:rPr>
-            </w:pPr>
+            <w:bookmarkStart w:id="0" w:name="_GoBack"/>
+            <w:bookmarkEnd w:id="0"/>
           </w:p>
         </w:tc>
         <w:tc>
@@ -4013,12 +3866,6 @@
         </w:tc>
       </w:tr>
       <w:tr>
-        <w:tblPrEx>
-          <w:tblCellMar>
-            <w:top w:w="0" w:type="dxa"/>
-            <w:bottom w:w="0" w:type="dxa"/>
-          </w:tblCellMar>
-        </w:tblPrEx>
         <w:trPr>
           <w:cantSplit/>
         </w:trPr>
@@ -4050,7 +3897,7 @@
             <w:pPr>
               <w:jc w:val="center"/>
               <w:rPr>
-                <w:rFonts w:eastAsiaTheme="minorEastAsia" w:hint="eastAsia"/>
+                <w:rFonts w:eastAsiaTheme="minorEastAsia"/>
                 <w:sz w:val="20"/>
                 <w:szCs w:val="20"/>
                 <w:lang w:eastAsia="ko-KR"/>
@@ -4155,12 +4002,6 @@
         </w:tc>
       </w:tr>
       <w:tr>
-        <w:tblPrEx>
-          <w:tblCellMar>
-            <w:top w:w="0" w:type="dxa"/>
-            <w:bottom w:w="0" w:type="dxa"/>
-          </w:tblCellMar>
-        </w:tblPrEx>
         <w:trPr>
           <w:cantSplit/>
         </w:trPr>
@@ -4201,7 +4042,7 @@
             <w:pPr>
               <w:jc w:val="center"/>
               <w:rPr>
-                <w:rFonts w:eastAsiaTheme="minorEastAsia" w:hint="eastAsia"/>
+                <w:rFonts w:eastAsiaTheme="minorEastAsia"/>
                 <w:sz w:val="20"/>
                 <w:szCs w:val="20"/>
                 <w:lang w:eastAsia="ko-KR"/>
@@ -4315,12 +4156,6 @@
         </w:tc>
       </w:tr>
       <w:tr>
-        <w:tblPrEx>
-          <w:tblCellMar>
-            <w:top w:w="0" w:type="dxa"/>
-            <w:bottom w:w="0" w:type="dxa"/>
-          </w:tblCellMar>
-        </w:tblPrEx>
         <w:trPr>
           <w:cantSplit/>
         </w:trPr>
@@ -4359,7 +4194,7 @@
             <w:pPr>
               <w:jc w:val="center"/>
               <w:rPr>
-                <w:rFonts w:eastAsiaTheme="minorEastAsia" w:hint="eastAsia"/>
+                <w:rFonts w:eastAsiaTheme="minorEastAsia"/>
                 <w:sz w:val="20"/>
                 <w:szCs w:val="20"/>
                 <w:lang w:eastAsia="ko-KR"/>
@@ -4473,12 +4308,6 @@
         </w:tc>
       </w:tr>
       <w:tr>
-        <w:tblPrEx>
-          <w:tblCellMar>
-            <w:top w:w="0" w:type="dxa"/>
-            <w:bottom w:w="0" w:type="dxa"/>
-          </w:tblCellMar>
-        </w:tblPrEx>
         <w:trPr>
           <w:cantSplit/>
           <w:trHeight w:val="470"/>
@@ -4500,12 +4329,6 @@
         </w:tc>
       </w:tr>
       <w:tr>
-        <w:tblPrEx>
-          <w:tblCellMar>
-            <w:top w:w="0" w:type="dxa"/>
-            <w:bottom w:w="0" w:type="dxa"/>
-          </w:tblCellMar>
-        </w:tblPrEx>
         <w:trPr>
           <w:cantSplit/>
         </w:trPr>
@@ -4664,12 +4487,6 @@
         </w:tc>
       </w:tr>
       <w:tr>
-        <w:tblPrEx>
-          <w:tblCellMar>
-            <w:top w:w="0" w:type="dxa"/>
-            <w:bottom w:w="0" w:type="dxa"/>
-          </w:tblCellMar>
-        </w:tblPrEx>
         <w:trPr>
           <w:cantSplit/>
         </w:trPr>
@@ -4793,12 +4610,6 @@
         </w:tc>
       </w:tr>
       <w:tr>
-        <w:tblPrEx>
-          <w:tblCellMar>
-            <w:top w:w="0" w:type="dxa"/>
-            <w:bottom w:w="0" w:type="dxa"/>
-          </w:tblCellMar>
-        </w:tblPrEx>
         <w:trPr>
           <w:cantSplit/>
         </w:trPr>
@@ -4922,12 +4733,6 @@
         </w:tc>
       </w:tr>
       <w:tr>
-        <w:tblPrEx>
-          <w:tblCellMar>
-            <w:top w:w="0" w:type="dxa"/>
-            <w:bottom w:w="0" w:type="dxa"/>
-          </w:tblCellMar>
-        </w:tblPrEx>
         <w:trPr>
           <w:cantSplit/>
         </w:trPr>
@@ -5051,12 +4856,6 @@
         </w:tc>
       </w:tr>
       <w:tr>
-        <w:tblPrEx>
-          <w:tblCellMar>
-            <w:top w:w="0" w:type="dxa"/>
-            <w:bottom w:w="0" w:type="dxa"/>
-          </w:tblCellMar>
-        </w:tblPrEx>
         <w:trPr>
           <w:cantSplit/>
         </w:trPr>
@@ -5180,12 +4979,6 @@
         </w:tc>
       </w:tr>
       <w:tr>
-        <w:tblPrEx>
-          <w:tblCellMar>
-            <w:top w:w="0" w:type="dxa"/>
-            <w:bottom w:w="0" w:type="dxa"/>
-          </w:tblCellMar>
-        </w:tblPrEx>
         <w:trPr>
           <w:cantSplit/>
         </w:trPr>
@@ -5309,12 +5102,6 @@
         </w:tc>
       </w:tr>
       <w:tr>
-        <w:tblPrEx>
-          <w:tblCellMar>
-            <w:top w:w="0" w:type="dxa"/>
-            <w:bottom w:w="0" w:type="dxa"/>
-          </w:tblCellMar>
-        </w:tblPrEx>
         <w:trPr>
           <w:cantSplit/>
         </w:trPr>
@@ -5445,12 +5232,6 @@
         </w:tc>
       </w:tr>
       <w:tr>
-        <w:tblPrEx>
-          <w:tblCellMar>
-            <w:top w:w="0" w:type="dxa"/>
-            <w:bottom w:w="0" w:type="dxa"/>
-          </w:tblCellMar>
-        </w:tblPrEx>
         <w:trPr>
           <w:cantSplit/>
           <w:trHeight w:val="470"/>
@@ -5472,12 +5253,6 @@
         </w:tc>
       </w:tr>
       <w:tr>
-        <w:tblPrEx>
-          <w:tblCellMar>
-            <w:top w:w="0" w:type="dxa"/>
-            <w:bottom w:w="0" w:type="dxa"/>
-          </w:tblCellMar>
-        </w:tblPrEx>
         <w:trPr>
           <w:cantSplit/>
         </w:trPr>
@@ -5636,12 +5411,6 @@
         </w:tc>
       </w:tr>
       <w:tr>
-        <w:tblPrEx>
-          <w:tblCellMar>
-            <w:top w:w="0" w:type="dxa"/>
-            <w:bottom w:w="0" w:type="dxa"/>
-          </w:tblCellMar>
-        </w:tblPrEx>
         <w:trPr>
           <w:cantSplit/>
         </w:trPr>
@@ -5765,12 +5534,6 @@
         </w:tc>
       </w:tr>
       <w:tr>
-        <w:tblPrEx>
-          <w:tblCellMar>
-            <w:top w:w="0" w:type="dxa"/>
-            <w:bottom w:w="0" w:type="dxa"/>
-          </w:tblCellMar>
-        </w:tblPrEx>
         <w:trPr>
           <w:cantSplit/>
         </w:trPr>
@@ -5894,12 +5657,6 @@
         </w:tc>
       </w:tr>
       <w:tr>
-        <w:tblPrEx>
-          <w:tblCellMar>
-            <w:top w:w="0" w:type="dxa"/>
-            <w:bottom w:w="0" w:type="dxa"/>
-          </w:tblCellMar>
-        </w:tblPrEx>
         <w:trPr>
           <w:cantSplit/>
         </w:trPr>
@@ -6023,12 +5780,6 @@
         </w:tc>
       </w:tr>
       <w:tr>
-        <w:tblPrEx>
-          <w:tblCellMar>
-            <w:top w:w="0" w:type="dxa"/>
-            <w:bottom w:w="0" w:type="dxa"/>
-          </w:tblCellMar>
-        </w:tblPrEx>
         <w:trPr>
           <w:cantSplit/>
         </w:trPr>
@@ -6152,12 +5903,6 @@
         </w:tc>
       </w:tr>
       <w:tr>
-        <w:tblPrEx>
-          <w:tblCellMar>
-            <w:top w:w="0" w:type="dxa"/>
-            <w:bottom w:w="0" w:type="dxa"/>
-          </w:tblCellMar>
-        </w:tblPrEx>
         <w:trPr>
           <w:cantSplit/>
         </w:trPr>
@@ -6281,12 +6026,6 @@
         </w:tc>
       </w:tr>
       <w:tr>
-        <w:tblPrEx>
-          <w:tblCellMar>
-            <w:top w:w="0" w:type="dxa"/>
-            <w:bottom w:w="0" w:type="dxa"/>
-          </w:tblCellMar>
-        </w:tblPrEx>
         <w:trPr>
           <w:cantSplit/>
         </w:trPr>
@@ -6418,12 +6157,6 @@
         </w:tc>
       </w:tr>
       <w:tr>
-        <w:tblPrEx>
-          <w:tblCellMar>
-            <w:top w:w="0" w:type="dxa"/>
-            <w:bottom w:w="0" w:type="dxa"/>
-          </w:tblCellMar>
-        </w:tblPrEx>
         <w:trPr>
           <w:cantSplit/>
         </w:trPr>
@@ -7635,13 +7368,57 @@
     <w:lsdException w:name="HTML Sample" w:semiHidden="1" w:unhideWhenUsed="1"/>
     <w:lsdException w:name="HTML Typewriter" w:semiHidden="1" w:unhideWhenUsed="1"/>
     <w:lsdException w:name="HTML Variable" w:semiHidden="1" w:unhideWhenUsed="1"/>
+    <w:lsdException w:name="Normal Table" w:semiHidden="1" w:unhideWhenUsed="1"/>
     <w:lsdException w:name="annotation subject" w:semiHidden="1" w:unhideWhenUsed="1"/>
     <w:lsdException w:name="No List" w:semiHidden="1" w:unhideWhenUsed="1"/>
     <w:lsdException w:name="Outline List 1" w:semiHidden="1" w:unhideWhenUsed="1"/>
     <w:lsdException w:name="Outline List 2" w:semiHidden="1" w:unhideWhenUsed="1"/>
     <w:lsdException w:name="Outline List 3" w:semiHidden="1" w:unhideWhenUsed="1"/>
+    <w:lsdException w:name="Table Simple 1" w:semiHidden="1" w:unhideWhenUsed="1"/>
+    <w:lsdException w:name="Table Simple 2" w:semiHidden="1" w:unhideWhenUsed="1"/>
+    <w:lsdException w:name="Table Simple 3" w:semiHidden="1" w:unhideWhenUsed="1"/>
+    <w:lsdException w:name="Table Classic 1" w:semiHidden="1" w:unhideWhenUsed="1"/>
+    <w:lsdException w:name="Table Classic 2" w:semiHidden="1" w:unhideWhenUsed="1"/>
+    <w:lsdException w:name="Table Classic 3" w:semiHidden="1" w:unhideWhenUsed="1"/>
+    <w:lsdException w:name="Table Classic 4" w:semiHidden="1" w:unhideWhenUsed="1"/>
+    <w:lsdException w:name="Table Colorful 1" w:semiHidden="1" w:unhideWhenUsed="1"/>
+    <w:lsdException w:name="Table Colorful 2" w:semiHidden="1" w:unhideWhenUsed="1"/>
+    <w:lsdException w:name="Table Colorful 3" w:semiHidden="1" w:unhideWhenUsed="1"/>
+    <w:lsdException w:name="Table Columns 1" w:semiHidden="1" w:unhideWhenUsed="1"/>
+    <w:lsdException w:name="Table Columns 2" w:semiHidden="1" w:unhideWhenUsed="1"/>
+    <w:lsdException w:name="Table Columns 3" w:semiHidden="1" w:unhideWhenUsed="1"/>
+    <w:lsdException w:name="Table Columns 4" w:semiHidden="1" w:unhideWhenUsed="1"/>
+    <w:lsdException w:name="Table Columns 5" w:semiHidden="1" w:unhideWhenUsed="1"/>
+    <w:lsdException w:name="Table Grid 1" w:semiHidden="1" w:unhideWhenUsed="1"/>
+    <w:lsdException w:name="Table Grid 2" w:semiHidden="1" w:unhideWhenUsed="1"/>
+    <w:lsdException w:name="Table Grid 3" w:semiHidden="1" w:unhideWhenUsed="1"/>
+    <w:lsdException w:name="Table Grid 4" w:semiHidden="1" w:unhideWhenUsed="1"/>
+    <w:lsdException w:name="Table Grid 5" w:semiHidden="1" w:unhideWhenUsed="1"/>
+    <w:lsdException w:name="Table Grid 6" w:semiHidden="1" w:unhideWhenUsed="1"/>
+    <w:lsdException w:name="Table Grid 7" w:semiHidden="1" w:unhideWhenUsed="1"/>
+    <w:lsdException w:name="Table Grid 8" w:semiHidden="1" w:unhideWhenUsed="1"/>
+    <w:lsdException w:name="Table List 1" w:semiHidden="1" w:unhideWhenUsed="1"/>
+    <w:lsdException w:name="Table List 2" w:semiHidden="1" w:unhideWhenUsed="1"/>
+    <w:lsdException w:name="Table List 3" w:semiHidden="1" w:unhideWhenUsed="1"/>
+    <w:lsdException w:name="Table List 4" w:semiHidden="1" w:unhideWhenUsed="1"/>
+    <w:lsdException w:name="Table List 5" w:semiHidden="1" w:unhideWhenUsed="1"/>
+    <w:lsdException w:name="Table List 6" w:semiHidden="1" w:unhideWhenUsed="1"/>
+    <w:lsdException w:name="Table List 7" w:semiHidden="1" w:unhideWhenUsed="1"/>
+    <w:lsdException w:name="Table List 8" w:semiHidden="1" w:unhideWhenUsed="1"/>
+    <w:lsdException w:name="Table 3D effects 1" w:semiHidden="1" w:unhideWhenUsed="1"/>
+    <w:lsdException w:name="Table 3D effects 2" w:semiHidden="1" w:unhideWhenUsed="1"/>
+    <w:lsdException w:name="Table 3D effects 3" w:semiHidden="1" w:unhideWhenUsed="1"/>
+    <w:lsdException w:name="Table Contemporary" w:semiHidden="1" w:unhideWhenUsed="1"/>
+    <w:lsdException w:name="Table Elegant" w:semiHidden="1" w:unhideWhenUsed="1"/>
+    <w:lsdException w:name="Table Professional" w:semiHidden="1" w:unhideWhenUsed="1"/>
+    <w:lsdException w:name="Table Subtle 1" w:semiHidden="1" w:unhideWhenUsed="1"/>
+    <w:lsdException w:name="Table Subtle 2" w:semiHidden="1" w:unhideWhenUsed="1"/>
+    <w:lsdException w:name="Table Web 1" w:semiHidden="1" w:unhideWhenUsed="1"/>
+    <w:lsdException w:name="Table Web 2" w:semiHidden="1" w:unhideWhenUsed="1"/>
+    <w:lsdException w:name="Table Web 3" w:semiHidden="1" w:unhideWhenUsed="1"/>
     <w:lsdException w:name="Balloon Text" w:semiHidden="1" w:unhideWhenUsed="1"/>
     <w:lsdException w:name="Table Grid" w:uiPriority="39"/>
+    <w:lsdException w:name="Table Theme" w:semiHidden="1" w:unhideWhenUsed="1"/>
     <w:lsdException w:name="Placeholder Text" w:semiHidden="1"/>
     <w:lsdException w:name="No Spacing" w:uiPriority="1" w:qFormat="1"/>
     <w:lsdException w:name="Light Shading" w:uiPriority="60"/>
@@ -7876,8 +7653,9 @@
   </w:style>
   <w:style w:type="character" w:default="1" w:styleId="DefaultParagraphFont">
     <w:name w:val="Default Paragraph Font"/>
-    <w:uiPriority w:val="99"/>
+    <w:uiPriority w:val="1"/>
     <w:semiHidden/>
+    <w:unhideWhenUsed/>
   </w:style>
   <w:style w:type="table" w:default="1" w:styleId="TableNormal">
     <w:name w:val="Normal Table"/>

</xml_diff>

<commit_message>
Updateed upto Test phase
</commit_message>
<xml_diff>
--- a/Q1/Task Summary.docx
+++ b/Q1/Task Summary.docx
@@ -652,11 +652,33 @@
             <w:pPr>
               <w:jc w:val="center"/>
               <w:rPr>
-                <w:b/>
-                <w:sz w:val="20"/>
-                <w:szCs w:val="20"/>
-              </w:rPr>
-            </w:pPr>
+                <w:rFonts w:eastAsiaTheme="minorEastAsia" w:hint="eastAsia"/>
+                <w:b/>
+                <w:sz w:val="20"/>
+                <w:szCs w:val="20"/>
+                <w:lang w:eastAsia="ko-KR"/>
+              </w:rPr>
+            </w:pPr>
+            <w:r>
+              <w:rPr>
+                <w:rFonts w:eastAsiaTheme="minorEastAsia" w:hint="eastAsia"/>
+                <w:b/>
+                <w:sz w:val="20"/>
+                <w:szCs w:val="20"/>
+                <w:lang w:eastAsia="ko-KR"/>
+              </w:rPr>
+              <w:t>0</w:t>
+            </w:r>
+            <w:r>
+              <w:rPr>
+                <w:rFonts w:eastAsiaTheme="minorEastAsia"/>
+                <w:b/>
+                <w:sz w:val="20"/>
+                <w:szCs w:val="20"/>
+                <w:lang w:eastAsia="ko-KR"/>
+              </w:rPr>
+              <w:t>.82</w:t>
+            </w:r>
           </w:p>
         </w:tc>
         <w:tc>
@@ -880,11 +902,15 @@
             <w:pPr>
               <w:jc w:val="center"/>
               <w:rPr>
-                <w:b/>
-                <w:sz w:val="20"/>
-                <w:szCs w:val="20"/>
-              </w:rPr>
-            </w:pPr>
+                <w:rFonts w:eastAsiaTheme="minorEastAsia" w:hint="eastAsia"/>
+                <w:b/>
+                <w:sz w:val="20"/>
+                <w:szCs w:val="20"/>
+                <w:lang w:eastAsia="ko-KR"/>
+              </w:rPr>
+            </w:pPr>
+            <w:bookmarkStart w:id="0" w:name="_GoBack"/>
+            <w:bookmarkEnd w:id="0"/>
           </w:p>
         </w:tc>
         <w:tc>
@@ -2115,10 +2141,30 @@
             <w:pPr>
               <w:jc w:val="center"/>
               <w:rPr>
-                <w:sz w:val="20"/>
-                <w:szCs w:val="20"/>
-              </w:rPr>
-            </w:pPr>
+                <w:rFonts w:eastAsiaTheme="minorEastAsia" w:hint="eastAsia"/>
+                <w:sz w:val="20"/>
+                <w:szCs w:val="20"/>
+                <w:lang w:eastAsia="ko-KR"/>
+              </w:rPr>
+            </w:pPr>
+            <w:r>
+              <w:rPr>
+                <w:rFonts w:eastAsiaTheme="minorEastAsia" w:hint="eastAsia"/>
+                <w:sz w:val="20"/>
+                <w:szCs w:val="20"/>
+                <w:lang w:eastAsia="ko-KR"/>
+              </w:rPr>
+              <w:t>1</w:t>
+            </w:r>
+            <w:r>
+              <w:rPr>
+                <w:rFonts w:eastAsiaTheme="minorEastAsia"/>
+                <w:sz w:val="20"/>
+                <w:szCs w:val="20"/>
+                <w:lang w:eastAsia="ko-KR"/>
+              </w:rPr>
+              <w:t>15</w:t>
+            </w:r>
           </w:p>
         </w:tc>
         <w:tc>
@@ -2347,10 +2393,21 @@
             <w:pPr>
               <w:jc w:val="center"/>
               <w:rPr>
-                <w:sz w:val="20"/>
-                <w:szCs w:val="20"/>
-              </w:rPr>
-            </w:pPr>
+                <w:rFonts w:eastAsiaTheme="minorEastAsia" w:hint="eastAsia"/>
+                <w:sz w:val="20"/>
+                <w:szCs w:val="20"/>
+                <w:lang w:eastAsia="ko-KR"/>
+              </w:rPr>
+            </w:pPr>
+            <w:r>
+              <w:rPr>
+                <w:rFonts w:eastAsiaTheme="minorEastAsia" w:hint="eastAsia"/>
+                <w:sz w:val="20"/>
+                <w:szCs w:val="20"/>
+                <w:lang w:eastAsia="ko-KR"/>
+              </w:rPr>
+              <w:t>0</w:t>
+            </w:r>
           </w:p>
         </w:tc>
         <w:tc>
@@ -2576,10 +2633,30 @@
             <w:pPr>
               <w:jc w:val="center"/>
               <w:rPr>
-                <w:sz w:val="20"/>
-                <w:szCs w:val="20"/>
-              </w:rPr>
-            </w:pPr>
+                <w:rFonts w:eastAsiaTheme="minorEastAsia" w:hint="eastAsia"/>
+                <w:sz w:val="20"/>
+                <w:szCs w:val="20"/>
+                <w:lang w:eastAsia="ko-KR"/>
+              </w:rPr>
+            </w:pPr>
+            <w:r>
+              <w:rPr>
+                <w:rFonts w:eastAsiaTheme="minorEastAsia" w:hint="eastAsia"/>
+                <w:sz w:val="20"/>
+                <w:szCs w:val="20"/>
+                <w:lang w:eastAsia="ko-KR"/>
+              </w:rPr>
+              <w:t>1</w:t>
+            </w:r>
+            <w:r>
+              <w:rPr>
+                <w:rFonts w:eastAsiaTheme="minorEastAsia"/>
+                <w:sz w:val="20"/>
+                <w:szCs w:val="20"/>
+                <w:lang w:eastAsia="ko-KR"/>
+              </w:rPr>
+              <w:t>15</w:t>
+            </w:r>
           </w:p>
         </w:tc>
         <w:tc>
@@ -2791,10 +2868,30 @@
             <w:pPr>
               <w:jc w:val="center"/>
               <w:rPr>
-                <w:sz w:val="20"/>
-                <w:szCs w:val="20"/>
-              </w:rPr>
-            </w:pPr>
+                <w:rFonts w:eastAsiaTheme="minorEastAsia" w:hint="eastAsia"/>
+                <w:sz w:val="20"/>
+                <w:szCs w:val="20"/>
+                <w:lang w:eastAsia="ko-KR"/>
+              </w:rPr>
+            </w:pPr>
+            <w:r>
+              <w:rPr>
+                <w:rFonts w:eastAsiaTheme="minorEastAsia" w:hint="eastAsia"/>
+                <w:sz w:val="20"/>
+                <w:szCs w:val="20"/>
+                <w:lang w:eastAsia="ko-KR"/>
+              </w:rPr>
+              <w:t>1</w:t>
+            </w:r>
+            <w:r>
+              <w:rPr>
+                <w:rFonts w:eastAsiaTheme="minorEastAsia"/>
+                <w:sz w:val="20"/>
+                <w:szCs w:val="20"/>
+                <w:lang w:eastAsia="ko-KR"/>
+              </w:rPr>
+              <w:t>15</w:t>
+            </w:r>
           </w:p>
         </w:tc>
         <w:tc>
@@ -3803,8 +3900,6 @@
               </w:rPr>
               <w:t>0</w:t>
             </w:r>
-            <w:bookmarkStart w:id="0" w:name="_GoBack"/>
-            <w:bookmarkEnd w:id="0"/>
           </w:p>
         </w:tc>
         <w:tc>
@@ -3937,10 +4032,30 @@
             <w:pPr>
               <w:jc w:val="center"/>
               <w:rPr>
-                <w:sz w:val="20"/>
-                <w:szCs w:val="20"/>
-              </w:rPr>
-            </w:pPr>
+                <w:rFonts w:eastAsiaTheme="minorEastAsia" w:hint="eastAsia"/>
+                <w:sz w:val="20"/>
+                <w:szCs w:val="20"/>
+                <w:lang w:eastAsia="ko-KR"/>
+              </w:rPr>
+            </w:pPr>
+            <w:r>
+              <w:rPr>
+                <w:rFonts w:eastAsiaTheme="minorEastAsia" w:hint="eastAsia"/>
+                <w:sz w:val="20"/>
+                <w:szCs w:val="20"/>
+                <w:lang w:eastAsia="ko-KR"/>
+              </w:rPr>
+              <w:t>5</w:t>
+            </w:r>
+            <w:r>
+              <w:rPr>
+                <w:rFonts w:eastAsiaTheme="minorEastAsia"/>
+                <w:sz w:val="20"/>
+                <w:szCs w:val="20"/>
+                <w:lang w:eastAsia="ko-KR"/>
+              </w:rPr>
+              <w:t>3</w:t>
+            </w:r>
           </w:p>
         </w:tc>
         <w:tc>

</xml_diff>

<commit_message>
Q2 plan & Design
</commit_message>
<xml_diff>
--- a/Q1/Task Summary.docx
+++ b/Q1/Task Summary.docx
@@ -166,7 +166,25 @@
                 <w:szCs w:val="20"/>
                 <w:lang w:eastAsia="ko-KR"/>
               </w:rPr>
-              <w:t>~ 24/03/2019</w:t>
+              <w:t xml:space="preserve">~ </w:t>
+            </w:r>
+            <w:r>
+              <w:rPr>
+                <w:rFonts w:eastAsiaTheme="minorEastAsia"/>
+                <w:sz w:val="20"/>
+                <w:szCs w:val="20"/>
+                <w:lang w:eastAsia="ko-KR"/>
+              </w:rPr>
+              <w:t>02//04</w:t>
+            </w:r>
+            <w:r>
+              <w:rPr>
+                <w:rFonts w:eastAsiaTheme="minorEastAsia"/>
+                <w:sz w:val="20"/>
+                <w:szCs w:val="20"/>
+                <w:lang w:eastAsia="ko-KR"/>
+              </w:rPr>
+              <w:t>/2019</w:t>
             </w:r>
           </w:p>
         </w:tc>
@@ -652,7 +670,7 @@
             <w:pPr>
               <w:jc w:val="center"/>
               <w:rPr>
-                <w:rFonts w:eastAsiaTheme="minorEastAsia" w:hint="eastAsia"/>
+                <w:rFonts w:eastAsiaTheme="minorEastAsia"/>
                 <w:b/>
                 <w:sz w:val="20"/>
                 <w:szCs w:val="20"/>
@@ -799,9 +817,11 @@
             <w:pPr>
               <w:jc w:val="center"/>
               <w:rPr>
-                <w:b/>
-                <w:sz w:val="20"/>
-                <w:szCs w:val="20"/>
+                <w:rFonts w:eastAsiaTheme="minorEastAsia" w:hint="eastAsia"/>
+                <w:b/>
+                <w:sz w:val="20"/>
+                <w:szCs w:val="20"/>
+                <w:lang w:eastAsia="ko-KR"/>
               </w:rPr>
             </w:pPr>
           </w:p>
@@ -902,15 +922,33 @@
             <w:pPr>
               <w:jc w:val="center"/>
               <w:rPr>
+                <w:rFonts w:eastAsiaTheme="minorEastAsia"/>
+                <w:b/>
+                <w:sz w:val="20"/>
+                <w:szCs w:val="20"/>
+                <w:lang w:eastAsia="ko-KR"/>
+              </w:rPr>
+            </w:pPr>
+            <w:r>
+              <w:rPr>
                 <w:rFonts w:eastAsiaTheme="minorEastAsia" w:hint="eastAsia"/>
                 <w:b/>
                 <w:sz w:val="20"/>
                 <w:szCs w:val="20"/>
                 <w:lang w:eastAsia="ko-KR"/>
               </w:rPr>
-            </w:pPr>
-            <w:bookmarkStart w:id="0" w:name="_GoBack"/>
-            <w:bookmarkEnd w:id="0"/>
+              <w:t>2</w:t>
+            </w:r>
+            <w:r>
+              <w:rPr>
+                <w:rFonts w:eastAsiaTheme="minorEastAsia"/>
+                <w:b/>
+                <w:sz w:val="20"/>
+                <w:szCs w:val="20"/>
+                <w:lang w:eastAsia="ko-KR"/>
+              </w:rPr>
+              <w:t>86+@ (post)</w:t>
+            </w:r>
           </w:p>
         </w:tc>
         <w:tc>
@@ -2141,29 +2179,20 @@
             <w:pPr>
               <w:jc w:val="center"/>
               <w:rPr>
-                <w:rFonts w:eastAsiaTheme="minorEastAsia" w:hint="eastAsia"/>
-                <w:sz w:val="20"/>
-                <w:szCs w:val="20"/>
-                <w:lang w:eastAsia="ko-KR"/>
-              </w:rPr>
-            </w:pPr>
-            <w:r>
-              <w:rPr>
-                <w:rFonts w:eastAsiaTheme="minorEastAsia" w:hint="eastAsia"/>
-                <w:sz w:val="20"/>
-                <w:szCs w:val="20"/>
-                <w:lang w:eastAsia="ko-KR"/>
-              </w:rPr>
-              <w:t>1</w:t>
-            </w:r>
-            <w:r>
-              <w:rPr>
                 <w:rFonts w:eastAsiaTheme="minorEastAsia"/>
                 <w:sz w:val="20"/>
                 <w:szCs w:val="20"/>
                 <w:lang w:eastAsia="ko-KR"/>
               </w:rPr>
-              <w:t>15</w:t>
+            </w:pPr>
+            <w:r>
+              <w:rPr>
+                <w:rFonts w:eastAsiaTheme="minorEastAsia"/>
+                <w:sz w:val="20"/>
+                <w:szCs w:val="20"/>
+                <w:lang w:eastAsia="ko-KR"/>
+              </w:rPr>
+              <w:t>126</w:t>
             </w:r>
           </w:p>
         </w:tc>
@@ -2393,7 +2422,7 @@
             <w:pPr>
               <w:jc w:val="center"/>
               <w:rPr>
-                <w:rFonts w:eastAsiaTheme="minorEastAsia" w:hint="eastAsia"/>
+                <w:rFonts w:eastAsiaTheme="minorEastAsia"/>
                 <w:sz w:val="20"/>
                 <w:szCs w:val="20"/>
                 <w:lang w:eastAsia="ko-KR"/>
@@ -2633,29 +2662,20 @@
             <w:pPr>
               <w:jc w:val="center"/>
               <w:rPr>
-                <w:rFonts w:eastAsiaTheme="minorEastAsia" w:hint="eastAsia"/>
-                <w:sz w:val="20"/>
-                <w:szCs w:val="20"/>
-                <w:lang w:eastAsia="ko-KR"/>
-              </w:rPr>
-            </w:pPr>
-            <w:r>
-              <w:rPr>
-                <w:rFonts w:eastAsiaTheme="minorEastAsia" w:hint="eastAsia"/>
-                <w:sz w:val="20"/>
-                <w:szCs w:val="20"/>
-                <w:lang w:eastAsia="ko-KR"/>
-              </w:rPr>
-              <w:t>1</w:t>
-            </w:r>
-            <w:r>
-              <w:rPr>
                 <w:rFonts w:eastAsiaTheme="minorEastAsia"/>
                 <w:sz w:val="20"/>
                 <w:szCs w:val="20"/>
                 <w:lang w:eastAsia="ko-KR"/>
               </w:rPr>
-              <w:t>15</w:t>
+            </w:pPr>
+            <w:r>
+              <w:rPr>
+                <w:rFonts w:eastAsiaTheme="minorEastAsia"/>
+                <w:sz w:val="20"/>
+                <w:szCs w:val="20"/>
+                <w:lang w:eastAsia="ko-KR"/>
+              </w:rPr>
+              <w:t>126</w:t>
             </w:r>
           </w:p>
         </w:tc>
@@ -2868,29 +2888,20 @@
             <w:pPr>
               <w:jc w:val="center"/>
               <w:rPr>
-                <w:rFonts w:eastAsiaTheme="minorEastAsia" w:hint="eastAsia"/>
-                <w:sz w:val="20"/>
-                <w:szCs w:val="20"/>
-                <w:lang w:eastAsia="ko-KR"/>
-              </w:rPr>
-            </w:pPr>
-            <w:r>
-              <w:rPr>
-                <w:rFonts w:eastAsiaTheme="minorEastAsia" w:hint="eastAsia"/>
-                <w:sz w:val="20"/>
-                <w:szCs w:val="20"/>
-                <w:lang w:eastAsia="ko-KR"/>
-              </w:rPr>
-              <w:t>1</w:t>
-            </w:r>
-            <w:r>
-              <w:rPr>
                 <w:rFonts w:eastAsiaTheme="minorEastAsia"/>
                 <w:sz w:val="20"/>
                 <w:szCs w:val="20"/>
                 <w:lang w:eastAsia="ko-KR"/>
               </w:rPr>
-              <w:t>15</w:t>
+            </w:pPr>
+            <w:r>
+              <w:rPr>
+                <w:rFonts w:eastAsiaTheme="minorEastAsia"/>
+                <w:sz w:val="20"/>
+                <w:szCs w:val="20"/>
+                <w:lang w:eastAsia="ko-KR"/>
+              </w:rPr>
+              <w:t>126</w:t>
             </w:r>
           </w:p>
         </w:tc>
@@ -3555,7 +3566,7 @@
             <w:pPr>
               <w:jc w:val="center"/>
               <w:rPr>
-                <w:rFonts w:eastAsiaTheme="minorEastAsia" w:hint="eastAsia"/>
+                <w:rFonts w:eastAsiaTheme="minorEastAsia"/>
                 <w:sz w:val="20"/>
                 <w:szCs w:val="20"/>
                 <w:lang w:eastAsia="ko-KR"/>
@@ -3720,30 +3731,23 @@
             <w:pPr>
               <w:jc w:val="center"/>
               <w:rPr>
-                <w:rFonts w:eastAsiaTheme="minorEastAsia" w:hint="eastAsia"/>
-                <w:sz w:val="20"/>
-                <w:szCs w:val="20"/>
-                <w:lang w:eastAsia="ko-KR"/>
-              </w:rPr>
-            </w:pPr>
-            <w:r>
-              <w:rPr>
-                <w:rFonts w:eastAsiaTheme="minorEastAsia" w:hint="eastAsia"/>
-                <w:sz w:val="20"/>
-                <w:szCs w:val="20"/>
-                <w:lang w:eastAsia="ko-KR"/>
-              </w:rPr>
-              <w:t>1</w:t>
-            </w:r>
-            <w:r>
-              <w:rPr>
                 <w:rFonts w:eastAsiaTheme="minorEastAsia"/>
                 <w:sz w:val="20"/>
                 <w:szCs w:val="20"/>
                 <w:lang w:eastAsia="ko-KR"/>
               </w:rPr>
-              <w:t>39</w:t>
-            </w:r>
+            </w:pPr>
+            <w:r>
+              <w:rPr>
+                <w:rFonts w:eastAsiaTheme="minorEastAsia"/>
+                <w:sz w:val="20"/>
+                <w:szCs w:val="20"/>
+                <w:lang w:eastAsia="ko-KR"/>
+              </w:rPr>
+              <w:t>154</w:t>
+            </w:r>
+            <w:bookmarkStart w:id="0" w:name="_GoBack"/>
+            <w:bookmarkEnd w:id="0"/>
           </w:p>
         </w:tc>
         <w:tc>
@@ -3885,7 +3889,7 @@
             <w:pPr>
               <w:jc w:val="center"/>
               <w:rPr>
-                <w:rFonts w:eastAsiaTheme="minorEastAsia" w:hint="eastAsia"/>
+                <w:rFonts w:eastAsiaTheme="minorEastAsia"/>
                 <w:sz w:val="20"/>
                 <w:szCs w:val="20"/>
                 <w:lang w:eastAsia="ko-KR"/>
@@ -4032,7 +4036,7 @@
             <w:pPr>
               <w:jc w:val="center"/>
               <w:rPr>
-                <w:rFonts w:eastAsiaTheme="minorEastAsia" w:hint="eastAsia"/>
+                <w:rFonts w:eastAsiaTheme="minorEastAsia"/>
                 <w:sz w:val="20"/>
                 <w:szCs w:val="20"/>
                 <w:lang w:eastAsia="ko-KR"/>

</xml_diff>